<commit_message>
Correcoes guioes e anexo do guiao do moderador ao anexo a do relatorio
</commit_message>
<xml_diff>
--- a/Ficheiros/Sessão de avaliação/Guiões/guião moderador.docx
+++ b/Ficheiros/Sessão de avaliação/Guiões/guião moderador.docx
@@ -1340,26 +1340,20 @@
           <w:szCs w:val="24"/>
         </w:rPr>
       </w:pPr>
-      <w:r>
-        <w:rPr>
-          <w:sz w:val="24"/>
-          <w:szCs w:val="24"/>
-        </w:rPr>
-        <w:t>Efetu</w:t>
-      </w:r>
-      <w:r>
-        <w:rPr>
-          <w:sz w:val="24"/>
-          <w:szCs w:val="24"/>
-        </w:rPr>
-        <w:t>ar</w:t>
-      </w:r>
-      <w:r>
-        <w:rPr>
-          <w:sz w:val="24"/>
-          <w:szCs w:val="24"/>
-        </w:rPr>
-        <w:t xml:space="preserve"> login na aplicação;</w:t>
+      <w:bookmarkStart w:id="0" w:name="_Hlk88835671"/>
+      <w:r>
+        <w:rPr>
+          <w:sz w:val="24"/>
+          <w:szCs w:val="24"/>
+        </w:rPr>
+        <w:t>Verificar o calendário final de Ti do ano letivo 2019/2020</w:t>
+      </w:r>
+      <w:r>
+        <w:rPr>
+          <w:sz w:val="24"/>
+          <w:szCs w:val="24"/>
+        </w:rPr>
+        <w:t>;</w:t>
       </w:r>
     </w:p>
     <w:p>
@@ -1380,21 +1374,14 @@
           <w:sz w:val="24"/>
           <w:szCs w:val="24"/>
         </w:rPr>
-        <w:t>Proced</w:t>
-      </w:r>
-      <w:r>
-        <w:rPr>
-          <w:sz w:val="24"/>
-          <w:szCs w:val="24"/>
-        </w:rPr>
-        <w:t>er</w:t>
-      </w:r>
-      <w:r>
-        <w:rPr>
-          <w:sz w:val="24"/>
-          <w:szCs w:val="24"/>
-        </w:rPr>
-        <w:t xml:space="preserve"> à criação de um novo calendário;</w:t>
+        <w:t>Importar ficheiro .csv</w:t>
+      </w:r>
+      <w:r>
+        <w:rPr>
+          <w:sz w:val="24"/>
+          <w:szCs w:val="24"/>
+        </w:rPr>
+        <w:t>;</w:t>
       </w:r>
     </w:p>
     <w:p>
@@ -1415,21 +1402,14 @@
           <w:sz w:val="24"/>
           <w:szCs w:val="24"/>
         </w:rPr>
-        <w:t>Mar</w:t>
-      </w:r>
-      <w:r>
-        <w:rPr>
-          <w:sz w:val="24"/>
-          <w:szCs w:val="24"/>
-        </w:rPr>
-        <w:t>car</w:t>
-      </w:r>
-      <w:r>
-        <w:rPr>
-          <w:sz w:val="24"/>
-          <w:szCs w:val="24"/>
-        </w:rPr>
-        <w:t xml:space="preserve"> um exame no calendário acabado de criar;</w:t>
+        <w:t>Verificar individualmente quantas disciplinas, salas e docentes existem</w:t>
+      </w:r>
+      <w:r>
+        <w:rPr>
+          <w:sz w:val="24"/>
+          <w:szCs w:val="24"/>
+        </w:rPr>
+        <w:t>;</w:t>
       </w:r>
     </w:p>
     <w:p>
@@ -1450,21 +1430,14 @@
           <w:sz w:val="24"/>
           <w:szCs w:val="24"/>
         </w:rPr>
-        <w:t>Abr</w:t>
-      </w:r>
-      <w:r>
-        <w:rPr>
-          <w:sz w:val="24"/>
-          <w:szCs w:val="24"/>
-        </w:rPr>
-        <w:t>ir</w:t>
-      </w:r>
-      <w:r>
-        <w:rPr>
-          <w:sz w:val="24"/>
-          <w:szCs w:val="24"/>
-        </w:rPr>
-        <w:t xml:space="preserve"> outro calendário através do menu;</w:t>
+        <w:t>Pesquisar por "Ti" na barra de pesquisa e abrir o calendário "Ti - 1º Ano - 1º Semestre"</w:t>
+      </w:r>
+      <w:r>
+        <w:rPr>
+          <w:sz w:val="24"/>
+          <w:szCs w:val="24"/>
+        </w:rPr>
+        <w:t>;</w:t>
       </w:r>
     </w:p>
     <w:p>
@@ -1485,21 +1458,14 @@
           <w:sz w:val="24"/>
           <w:szCs w:val="24"/>
         </w:rPr>
-        <w:t>Realiz</w:t>
-      </w:r>
-      <w:r>
-        <w:rPr>
-          <w:sz w:val="24"/>
-          <w:szCs w:val="24"/>
-        </w:rPr>
-        <w:t>ar</w:t>
-      </w:r>
-      <w:r>
-        <w:rPr>
-          <w:sz w:val="24"/>
-          <w:szCs w:val="24"/>
-        </w:rPr>
-        <w:t xml:space="preserve"> a pesquisa de um calendário recorrendo à caixa de pesquisa existente no “Calendários”;</w:t>
+        <w:t>Criar um novo calendário para o curso de Ti</w:t>
+      </w:r>
+      <w:r>
+        <w:rPr>
+          <w:sz w:val="24"/>
+          <w:szCs w:val="24"/>
+        </w:rPr>
+        <w:t>;</w:t>
       </w:r>
     </w:p>
     <w:p>
@@ -1520,21 +1486,28 @@
           <w:sz w:val="24"/>
           <w:szCs w:val="24"/>
         </w:rPr>
-        <w:t>Utiliz</w:t>
-      </w:r>
-      <w:r>
-        <w:rPr>
-          <w:sz w:val="24"/>
-          <w:szCs w:val="24"/>
-        </w:rPr>
-        <w:t>ar</w:t>
-      </w:r>
-      <w:r>
-        <w:rPr>
-          <w:sz w:val="24"/>
-          <w:szCs w:val="24"/>
-        </w:rPr>
-        <w:t xml:space="preserve"> os filtros de pesquisa de curso, época e semestre;</w:t>
+        <w:t>Mov</w:t>
+      </w:r>
+      <w:r>
+        <w:rPr>
+          <w:sz w:val="24"/>
+          <w:szCs w:val="24"/>
+        </w:rPr>
+        <w:t>a</w:t>
+      </w:r>
+      <w:r>
+        <w:rPr>
+          <w:sz w:val="24"/>
+          <w:szCs w:val="24"/>
+        </w:rPr>
+        <w:t xml:space="preserve"> matemática para o período da manhã do dia 14</w:t>
+      </w:r>
+      <w:r>
+        <w:rPr>
+          <w:sz w:val="24"/>
+          <w:szCs w:val="24"/>
+        </w:rPr>
+        <w:t>;</w:t>
       </w:r>
     </w:p>
     <w:p>
@@ -1555,21 +1528,14 @@
           <w:sz w:val="24"/>
           <w:szCs w:val="24"/>
         </w:rPr>
-        <w:t>Import</w:t>
-      </w:r>
-      <w:r>
-        <w:rPr>
-          <w:sz w:val="24"/>
-          <w:szCs w:val="24"/>
-        </w:rPr>
-        <w:t xml:space="preserve">ar </w:t>
-      </w:r>
-      <w:r>
-        <w:rPr>
-          <w:sz w:val="24"/>
-          <w:szCs w:val="24"/>
-        </w:rPr>
-        <w:t>um .csv de disciplinas;</w:t>
+        <w:t>Colocar "Segurança Inf." num período da noite</w:t>
+      </w:r>
+      <w:r>
+        <w:rPr>
+          <w:sz w:val="24"/>
+          <w:szCs w:val="24"/>
+        </w:rPr>
+        <w:t>;</w:t>
       </w:r>
     </w:p>
     <w:p>
@@ -1590,21 +1556,14 @@
           <w:sz w:val="24"/>
           <w:szCs w:val="24"/>
         </w:rPr>
-        <w:t>Fa</w:t>
-      </w:r>
-      <w:r>
-        <w:rPr>
-          <w:sz w:val="24"/>
-          <w:szCs w:val="24"/>
-        </w:rPr>
-        <w:t>zer</w:t>
-      </w:r>
-      <w:r>
-        <w:rPr>
-          <w:sz w:val="24"/>
-          <w:szCs w:val="24"/>
-        </w:rPr>
-        <w:t xml:space="preserve"> a configuração manual dos dados de uma sala de aulas;</w:t>
+        <w:t>Exportar para um .pdf</w:t>
+      </w:r>
+      <w:r>
+        <w:rPr>
+          <w:sz w:val="24"/>
+          <w:szCs w:val="24"/>
+        </w:rPr>
+        <w:t>;</w:t>
       </w:r>
     </w:p>
     <w:p>
@@ -1625,57 +1584,16 @@
           <w:sz w:val="24"/>
           <w:szCs w:val="24"/>
         </w:rPr>
-        <w:t>Export</w:t>
-      </w:r>
-      <w:r>
-        <w:rPr>
-          <w:sz w:val="24"/>
-          <w:szCs w:val="24"/>
-        </w:rPr>
-        <w:t>ar</w:t>
-      </w:r>
-      <w:r>
-        <w:rPr>
-          <w:sz w:val="24"/>
-          <w:szCs w:val="24"/>
-        </w:rPr>
-        <w:t xml:space="preserve"> os dados para .pdf;</w:t>
-      </w:r>
-    </w:p>
-    <w:p>
-      <w:pPr>
-        <w:pStyle w:val="SemEspaamento"/>
-        <w:numPr>
-          <w:ilvl w:val="0"/>
-          <w:numId w:val="4"/>
-        </w:numPr>
-        <w:spacing w:line="360" w:lineRule="auto"/>
-        <w:rPr>
-          <w:sz w:val="24"/>
-          <w:szCs w:val="24"/>
-        </w:rPr>
-      </w:pPr>
-      <w:r>
-        <w:rPr>
-          <w:sz w:val="24"/>
-          <w:szCs w:val="24"/>
-        </w:rPr>
-        <w:t>Realiz</w:t>
-      </w:r>
-      <w:r>
-        <w:rPr>
-          <w:sz w:val="24"/>
-          <w:szCs w:val="24"/>
-        </w:rPr>
-        <w:t>ar</w:t>
-      </w:r>
-      <w:r>
-        <w:rPr>
-          <w:sz w:val="24"/>
-          <w:szCs w:val="24"/>
-        </w:rPr>
-        <w:t xml:space="preserve"> Log Out da aplicação.</w:t>
-      </w:r>
+        <w:t>Fazer log out</w:t>
+      </w:r>
+      <w:r>
+        <w:rPr>
+          <w:sz w:val="24"/>
+          <w:szCs w:val="24"/>
+        </w:rPr>
+        <w:t>.</w:t>
+      </w:r>
+      <w:bookmarkEnd w:id="0"/>
     </w:p>
     <w:sectPr>
       <w:pgSz w:w="11906" w:h="16838"/>

</xml_diff>